<commit_message>
Added new SQL keywords
</commit_message>
<xml_diff>
--- a/Git.docx
+++ b/Git.docx
@@ -2078,6 +2078,7 @@
     <w:p>
       <w:pPr>
         <w:numPr>
+          <w:ilvl w:val="0"/>
           <w:numId w:val="0"/>
         </w:numPr>
         <w:rPr>
@@ -2092,8 +2093,6 @@
         </w:rPr>
         <w:t>In a pull request if original branch owner approves then and only then our code will be merged.</w:t>
       </w:r>
-      <w:bookmarkStart w:id="0" w:name="_GoBack"/>
-      <w:bookmarkEnd w:id="0"/>
     </w:p>
     <w:p>
       <w:pPr>
@@ -6338,6 +6337,61 @@
           <w:lang w:val="en-IN"/>
         </w:rPr>
       </w:pPr>
+    </w:p>
+    <w:p>
+      <w:pPr>
+        <w:rPr>
+          <w:rFonts w:hint="default"/>
+          <w:lang w:val="en-IN"/>
+        </w:rPr>
+      </w:pPr>
+      <w:r>
+        <w:rPr>
+          <w:rFonts w:hint="default"/>
+          <w:lang w:val="en-IN"/>
+        </w:rPr>
+        <w:t>What is branch?</w:t>
+      </w:r>
+    </w:p>
+    <w:p>
+      <w:pPr>
+        <w:rPr>
+          <w:rFonts w:hint="default"/>
+          <w:lang w:val="en-IN"/>
+        </w:rPr>
+      </w:pPr>
+      <w:r>
+        <w:rPr>
+          <w:rFonts w:hint="default"/>
+          <w:lang w:val="en-IN"/>
+        </w:rPr>
+        <w:t>Branching is the process of copy data from main branch. Create another branch add our own code.</w:t>
+      </w:r>
+    </w:p>
+    <w:p>
+      <w:pPr>
+        <w:rPr>
+          <w:rFonts w:hint="default"/>
+          <w:lang w:val="en-IN"/>
+        </w:rPr>
+      </w:pPr>
+      <w:r>
+        <w:rPr>
+          <w:rFonts w:hint="default"/>
+          <w:lang w:val="en-IN"/>
+        </w:rPr>
+        <w:t>If we think the code is as good as we needed then we can merge it.</w:t>
+      </w:r>
+    </w:p>
+    <w:p>
+      <w:pPr>
+        <w:rPr>
+          <w:rFonts w:hint="default"/>
+          <w:lang w:val="en-IN"/>
+        </w:rPr>
+      </w:pPr>
+      <w:bookmarkStart w:id="0" w:name="_GoBack"/>
+      <w:bookmarkEnd w:id="0"/>
     </w:p>
     <w:p>
       <w:pPr>

</xml_diff>